<commit_message>
List of Rooms Added
</commit_message>
<xml_diff>
--- a/Room descriptions.docx
+++ b/Room descriptions.docx
@@ -16,6 +16,368 @@
       </w:r>
     </w:p>
     <w:p/>
+    <w:p>
+      <w:pPr>
+        <w:pStyle w:val="ListParagraph"/>
+        <w:numPr>
+          <w:ilvl w:val="0"/>
+          <w:numId w:val="1"/>
+        </w:numPr>
+      </w:pPr>
+      <w:r>
+        <w:t>Casino</w:t>
+      </w:r>
+    </w:p>
+    <w:p>
+      <w:pPr>
+        <w:pStyle w:val="ListParagraph"/>
+        <w:numPr>
+          <w:ilvl w:val="0"/>
+          <w:numId w:val="1"/>
+        </w:numPr>
+      </w:pPr>
+      <w:r>
+        <w:t>Mansion</w:t>
+      </w:r>
+    </w:p>
+    <w:p>
+      <w:pPr>
+        <w:pStyle w:val="ListParagraph"/>
+        <w:numPr>
+          <w:ilvl w:val="0"/>
+          <w:numId w:val="1"/>
+        </w:numPr>
+      </w:pPr>
+      <w:r>
+        <w:t>Kitchen</w:t>
+      </w:r>
+    </w:p>
+    <w:p>
+      <w:pPr>
+        <w:pStyle w:val="ListParagraph"/>
+        <w:numPr>
+          <w:ilvl w:val="0"/>
+          <w:numId w:val="1"/>
+        </w:numPr>
+      </w:pPr>
+      <w:r>
+        <w:t>Stables</w:t>
+      </w:r>
+    </w:p>
+    <w:p>
+      <w:pPr>
+        <w:pStyle w:val="ListParagraph"/>
+        <w:numPr>
+          <w:ilvl w:val="0"/>
+          <w:numId w:val="1"/>
+        </w:numPr>
+      </w:pPr>
+      <w:r>
+        <w:t>Bedroom</w:t>
+      </w:r>
+    </w:p>
+    <w:p>
+      <w:pPr>
+        <w:pStyle w:val="ListParagraph"/>
+        <w:numPr>
+          <w:ilvl w:val="0"/>
+          <w:numId w:val="1"/>
+        </w:numPr>
+      </w:pPr>
+      <w:r>
+        <w:t>Hidden room</w:t>
+      </w:r>
+    </w:p>
+    <w:p>
+      <w:pPr>
+        <w:pStyle w:val="ListParagraph"/>
+        <w:numPr>
+          <w:ilvl w:val="0"/>
+          <w:numId w:val="1"/>
+        </w:numPr>
+      </w:pPr>
+      <w:r>
+        <w:t>Dining Room</w:t>
+      </w:r>
+    </w:p>
+    <w:p>
+      <w:pPr>
+        <w:pStyle w:val="ListParagraph"/>
+        <w:numPr>
+          <w:ilvl w:val="0"/>
+          <w:numId w:val="1"/>
+        </w:numPr>
+      </w:pPr>
+      <w:r>
+        <w:t>Jail Room</w:t>
+      </w:r>
+    </w:p>
+    <w:p>
+      <w:pPr>
+        <w:pStyle w:val="ListParagraph"/>
+        <w:numPr>
+          <w:ilvl w:val="0"/>
+          <w:numId w:val="1"/>
+        </w:numPr>
+      </w:pPr>
+      <w:r>
+        <w:t>Basement</w:t>
+      </w:r>
+    </w:p>
+    <w:p>
+      <w:pPr>
+        <w:pStyle w:val="ListParagraph"/>
+        <w:numPr>
+          <w:ilvl w:val="0"/>
+          <w:numId w:val="1"/>
+        </w:numPr>
+      </w:pPr>
+      <w:r>
+        <w:t>Attic</w:t>
+      </w:r>
+    </w:p>
+    <w:p>
+      <w:pPr>
+        <w:pStyle w:val="ListParagraph"/>
+        <w:numPr>
+          <w:ilvl w:val="0"/>
+          <w:numId w:val="1"/>
+        </w:numPr>
+      </w:pPr>
+      <w:proofErr w:type="spellStart"/>
+      <w:r>
+        <w:t>Cemetary</w:t>
+      </w:r>
+      <w:proofErr w:type="spellEnd"/>
+    </w:p>
+    <w:p>
+      <w:pPr>
+        <w:pStyle w:val="ListParagraph"/>
+        <w:numPr>
+          <w:ilvl w:val="0"/>
+          <w:numId w:val="1"/>
+        </w:numPr>
+      </w:pPr>
+      <w:r>
+        <w:t>Bad guy's home</w:t>
+      </w:r>
+    </w:p>
+    <w:p>
+      <w:pPr>
+        <w:pStyle w:val="ListParagraph"/>
+        <w:numPr>
+          <w:ilvl w:val="0"/>
+          <w:numId w:val="1"/>
+        </w:numPr>
+      </w:pPr>
+      <w:r>
+        <w:t>Pool</w:t>
+      </w:r>
+    </w:p>
+    <w:p>
+      <w:pPr>
+        <w:pStyle w:val="ListParagraph"/>
+        <w:numPr>
+          <w:ilvl w:val="0"/>
+          <w:numId w:val="1"/>
+        </w:numPr>
+      </w:pPr>
+      <w:r>
+        <w:t>Train</w:t>
+      </w:r>
+    </w:p>
+    <w:p>
+      <w:pPr>
+        <w:pStyle w:val="ListParagraph"/>
+        <w:numPr>
+          <w:ilvl w:val="0"/>
+          <w:numId w:val="1"/>
+        </w:numPr>
+      </w:pPr>
+      <w:r>
+        <w:t>Plane</w:t>
+      </w:r>
+    </w:p>
+    <w:p>
+      <w:pPr>
+        <w:pStyle w:val="ListParagraph"/>
+        <w:numPr>
+          <w:ilvl w:val="0"/>
+          <w:numId w:val="1"/>
+        </w:numPr>
+      </w:pPr>
+      <w:r>
+        <w:t>Paris</w:t>
+      </w:r>
+    </w:p>
+    <w:p>
+      <w:pPr>
+        <w:pStyle w:val="ListParagraph"/>
+        <w:numPr>
+          <w:ilvl w:val="0"/>
+          <w:numId w:val="1"/>
+        </w:numPr>
+      </w:pPr>
+      <w:r>
+        <w:t>Spain</w:t>
+      </w:r>
+    </w:p>
+    <w:p>
+      <w:pPr>
+        <w:pStyle w:val="ListParagraph"/>
+        <w:numPr>
+          <w:ilvl w:val="0"/>
+          <w:numId w:val="1"/>
+        </w:numPr>
+      </w:pPr>
+      <w:r>
+        <w:t>Dubai</w:t>
+      </w:r>
+    </w:p>
+    <w:p>
+      <w:pPr>
+        <w:pStyle w:val="ListParagraph"/>
+        <w:numPr>
+          <w:ilvl w:val="0"/>
+          <w:numId w:val="1"/>
+        </w:numPr>
+      </w:pPr>
+      <w:r>
+        <w:t>Woods</w:t>
+      </w:r>
+    </w:p>
+    <w:p>
+      <w:pPr>
+        <w:pStyle w:val="ListParagraph"/>
+        <w:numPr>
+          <w:ilvl w:val="0"/>
+          <w:numId w:val="1"/>
+        </w:numPr>
+      </w:pPr>
+      <w:r>
+        <w:t>Submarine</w:t>
+      </w:r>
+    </w:p>
+    <w:p>
+      <w:pPr>
+        <w:pStyle w:val="ListParagraph"/>
+        <w:numPr>
+          <w:ilvl w:val="0"/>
+          <w:numId w:val="1"/>
+        </w:numPr>
+      </w:pPr>
+      <w:r>
+        <w:t>Abandoned Factory</w:t>
+      </w:r>
+    </w:p>
+    <w:p>
+      <w:pPr>
+        <w:pStyle w:val="ListParagraph"/>
+        <w:numPr>
+          <w:ilvl w:val="0"/>
+          <w:numId w:val="1"/>
+        </w:numPr>
+      </w:pPr>
+      <w:r>
+        <w:t>Court room</w:t>
+      </w:r>
+    </w:p>
+    <w:p>
+      <w:pPr>
+        <w:pStyle w:val="ListParagraph"/>
+        <w:numPr>
+          <w:ilvl w:val="0"/>
+          <w:numId w:val="1"/>
+        </w:numPr>
+      </w:pPr>
+      <w:r>
+        <w:t>Dark Alleyway</w:t>
+      </w:r>
+    </w:p>
+    <w:p>
+      <w:pPr>
+        <w:pStyle w:val="ListParagraph"/>
+        <w:numPr>
+          <w:ilvl w:val="0"/>
+          <w:numId w:val="1"/>
+        </w:numPr>
+      </w:pPr>
+      <w:r>
+        <w:t>Subway station</w:t>
+      </w:r>
+    </w:p>
+    <w:p>
+      <w:pPr>
+        <w:pStyle w:val="ListParagraph"/>
+        <w:numPr>
+          <w:ilvl w:val="0"/>
+          <w:numId w:val="1"/>
+        </w:numPr>
+      </w:pPr>
+      <w:r>
+        <w:t>Coffee shop</w:t>
+      </w:r>
+    </w:p>
+    <w:p>
+      <w:pPr>
+        <w:pStyle w:val="ListParagraph"/>
+        <w:numPr>
+          <w:ilvl w:val="0"/>
+          <w:numId w:val="1"/>
+        </w:numPr>
+      </w:pPr>
+      <w:r>
+        <w:t>Hotel</w:t>
+      </w:r>
+    </w:p>
+    <w:p>
+      <w:pPr>
+        <w:pStyle w:val="ListParagraph"/>
+        <w:numPr>
+          <w:ilvl w:val="0"/>
+          <w:numId w:val="1"/>
+        </w:numPr>
+      </w:pPr>
+      <w:r>
+        <w:t>Theme Park</w:t>
+      </w:r>
+    </w:p>
+    <w:p>
+      <w:pPr>
+        <w:pStyle w:val="ListParagraph"/>
+        <w:numPr>
+          <w:ilvl w:val="0"/>
+          <w:numId w:val="1"/>
+        </w:numPr>
+      </w:pPr>
+      <w:r>
+        <w:t>Library</w:t>
+      </w:r>
+    </w:p>
+    <w:p>
+      <w:pPr>
+        <w:pStyle w:val="ListParagraph"/>
+        <w:numPr>
+          <w:ilvl w:val="0"/>
+          <w:numId w:val="1"/>
+        </w:numPr>
+      </w:pPr>
+      <w:r>
+        <w:t>Diner</w:t>
+      </w:r>
+    </w:p>
+    <w:p>
+      <w:pPr>
+        <w:pStyle w:val="ListParagraph"/>
+        <w:numPr>
+          <w:ilvl w:val="0"/>
+          <w:numId w:val="1"/>
+        </w:numPr>
+      </w:pPr>
+      <w:r>
+        <w:t>Desert</w:t>
+      </w:r>
+    </w:p>
     <w:p/>
     <w:sectPr>
       <w:pgSz w:w="12240" w:h="15840"/>
@@ -25,6 +387,100 @@
     </w:sectPr>
   </w:body>
 </w:document>
+</file>
+
+<file path=word/numbering.xml><?xml version="1.0" encoding="utf-8"?>
+<w:numbering xmlns:ve="http://schemas.openxmlformats.org/markup-compatibility/2006" xmlns:o="urn:schemas-microsoft-com:office:office" xmlns:r="http://schemas.openxmlformats.org/officeDocument/2006/relationships" xmlns:m="http://schemas.openxmlformats.org/officeDocument/2006/math" xmlns:v="urn:schemas-microsoft-com:vml" xmlns:wp="http://schemas.openxmlformats.org/drawingml/2006/wordprocessingDrawing" xmlns:w10="urn:schemas-microsoft-com:office:word" xmlns:w="http://schemas.openxmlformats.org/wordprocessingml/2006/main" xmlns:wne="http://schemas.microsoft.com/office/word/2006/wordml">
+  <w:abstractNum w:abstractNumId="0">
+    <w:nsid w:val="7F164581"/>
+    <w:multiLevelType w:val="hybridMultilevel"/>
+    <w:tmpl w:val="5906CB82"/>
+    <w:lvl w:ilvl="0" w:tplc="0409000F">
+      <w:start w:val="1"/>
+      <w:numFmt w:val="decimal"/>
+      <w:lvlText w:val="%1."/>
+      <w:lvlJc w:val="left"/>
+      <w:pPr>
+        <w:ind w:left="720" w:hanging="360"/>
+      </w:pPr>
+    </w:lvl>
+    <w:lvl w:ilvl="1" w:tplc="04090019" w:tentative="1">
+      <w:start w:val="1"/>
+      <w:numFmt w:val="lowerLetter"/>
+      <w:lvlText w:val="%2."/>
+      <w:lvlJc w:val="left"/>
+      <w:pPr>
+        <w:ind w:left="1440" w:hanging="360"/>
+      </w:pPr>
+    </w:lvl>
+    <w:lvl w:ilvl="2" w:tplc="0409001B" w:tentative="1">
+      <w:start w:val="1"/>
+      <w:numFmt w:val="lowerRoman"/>
+      <w:lvlText w:val="%3."/>
+      <w:lvlJc w:val="right"/>
+      <w:pPr>
+        <w:ind w:left="2160" w:hanging="180"/>
+      </w:pPr>
+    </w:lvl>
+    <w:lvl w:ilvl="3" w:tplc="0409000F" w:tentative="1">
+      <w:start w:val="1"/>
+      <w:numFmt w:val="decimal"/>
+      <w:lvlText w:val="%4."/>
+      <w:lvlJc w:val="left"/>
+      <w:pPr>
+        <w:ind w:left="2880" w:hanging="360"/>
+      </w:pPr>
+    </w:lvl>
+    <w:lvl w:ilvl="4" w:tplc="04090019" w:tentative="1">
+      <w:start w:val="1"/>
+      <w:numFmt w:val="lowerLetter"/>
+      <w:lvlText w:val="%5."/>
+      <w:lvlJc w:val="left"/>
+      <w:pPr>
+        <w:ind w:left="3600" w:hanging="360"/>
+      </w:pPr>
+    </w:lvl>
+    <w:lvl w:ilvl="5" w:tplc="0409001B" w:tentative="1">
+      <w:start w:val="1"/>
+      <w:numFmt w:val="lowerRoman"/>
+      <w:lvlText w:val="%6."/>
+      <w:lvlJc w:val="right"/>
+      <w:pPr>
+        <w:ind w:left="4320" w:hanging="180"/>
+      </w:pPr>
+    </w:lvl>
+    <w:lvl w:ilvl="6" w:tplc="0409000F" w:tentative="1">
+      <w:start w:val="1"/>
+      <w:numFmt w:val="decimal"/>
+      <w:lvlText w:val="%7."/>
+      <w:lvlJc w:val="left"/>
+      <w:pPr>
+        <w:ind w:left="5040" w:hanging="360"/>
+      </w:pPr>
+    </w:lvl>
+    <w:lvl w:ilvl="7" w:tplc="04090019" w:tentative="1">
+      <w:start w:val="1"/>
+      <w:numFmt w:val="lowerLetter"/>
+      <w:lvlText w:val="%8."/>
+      <w:lvlJc w:val="left"/>
+      <w:pPr>
+        <w:ind w:left="5760" w:hanging="360"/>
+      </w:pPr>
+    </w:lvl>
+    <w:lvl w:ilvl="8" w:tplc="0409001B" w:tentative="1">
+      <w:start w:val="1"/>
+      <w:numFmt w:val="lowerRoman"/>
+      <w:lvlText w:val="%9."/>
+      <w:lvlJc w:val="right"/>
+      <w:pPr>
+        <w:ind w:left="6480" w:hanging="180"/>
+      </w:pPr>
+    </w:lvl>
+  </w:abstractNum>
+  <w:num w:numId="1">
+    <w:abstractNumId w:val="0"/>
+  </w:num>
+</w:numbering>
 </file>
 
 <file path=word/styles.xml><?xml version="1.0" encoding="utf-8"?>
@@ -212,6 +668,17 @@
     <w:semiHidden/>
     <w:unhideWhenUsed/>
   </w:style>
+  <w:style w:type="paragraph" w:styleId="ListParagraph">
+    <w:name w:val="List Paragraph"/>
+    <w:basedOn w:val="Normal"/>
+    <w:uiPriority w:val="34"/>
+    <w:qFormat/>
+    <w:rsid w:val="00DC1E0D"/>
+    <w:pPr>
+      <w:ind w:left="720"/>
+      <w:contextualSpacing/>
+    </w:pPr>
+  </w:style>
 </w:styles>
 </file>
 

</xml_diff>

<commit_message>
Updated room descriptions - please add stuff!
</commit_message>
<xml_diff>
--- a/Room descriptions.docx
+++ b/Room descriptions.docx
@@ -27,6 +27,9 @@
       <w:r>
         <w:t>Casino</w:t>
       </w:r>
+      <w:r>
+        <w:t xml:space="preserve"> - sit back and relax, make/lose money</w:t>
+      </w:r>
     </w:p>
     <w:p>
       <w:pPr>
@@ -39,6 +42,9 @@
       <w:r>
         <w:t>Mansion</w:t>
       </w:r>
+      <w:r>
+        <w:t xml:space="preserve"> - break in, search for items/money/victims</w:t>
+      </w:r>
     </w:p>
     <w:p>
       <w:pPr>
@@ -51,6 +57,9 @@
       <w:r>
         <w:t>Kitchen</w:t>
       </w:r>
+      <w:r>
+        <w:t xml:space="preserve"> - eat food, look for items/weapons such as knives</w:t>
+      </w:r>
     </w:p>
     <w:p>
       <w:pPr>
@@ -63,6 +72,9 @@
       <w:r>
         <w:t>Stables</w:t>
       </w:r>
+      <w:r>
+        <w:t xml:space="preserve"> - </w:t>
+      </w:r>
     </w:p>
     <w:p>
       <w:pPr>
@@ -75,6 +87,9 @@
       <w:r>
         <w:t>Bedroom</w:t>
       </w:r>
+      <w:r>
+        <w:t xml:space="preserve"> - sleep (gain energy)</w:t>
+      </w:r>
     </w:p>
     <w:p>
       <w:pPr>
@@ -87,6 +102,9 @@
       <w:r>
         <w:t>Hidden room</w:t>
       </w:r>
+      <w:r>
+        <w:t xml:space="preserve"> - find hidden items/powerups - should be difficult to get into(some sort of challenge)</w:t>
+      </w:r>
     </w:p>
     <w:p>
       <w:pPr>
@@ -99,6 +117,9 @@
       <w:r>
         <w:t>Dining Room</w:t>
       </w:r>
+      <w:r>
+        <w:t xml:space="preserve"> - eat</w:t>
+      </w:r>
     </w:p>
     <w:p>
       <w:pPr>
@@ -111,6 +132,9 @@
       <w:r>
         <w:t>Jail Room</w:t>
       </w:r>
+      <w:r>
+        <w:t xml:space="preserve"> - go to jail - lose the game here?</w:t>
+      </w:r>
     </w:p>
     <w:p>
       <w:pPr>
@@ -123,6 +147,9 @@
       <w:r>
         <w:t>Basement</w:t>
       </w:r>
+      <w:r>
+        <w:t xml:space="preserve"> - store victims, weapons, etc.</w:t>
+      </w:r>
     </w:p>
     <w:p>
       <w:pPr>
@@ -135,31 +162,44 @@
       <w:r>
         <w:t>Attic</w:t>
       </w:r>
-    </w:p>
-    <w:p>
-      <w:pPr>
-        <w:pStyle w:val="ListParagraph"/>
-        <w:numPr>
-          <w:ilvl w:val="0"/>
-          <w:numId w:val="1"/>
-        </w:numPr>
-      </w:pPr>
-      <w:proofErr w:type="spellStart"/>
-      <w:r>
-        <w:t>Cemetary</w:t>
-      </w:r>
-      <w:proofErr w:type="spellEnd"/>
-    </w:p>
-    <w:p>
-      <w:pPr>
-        <w:pStyle w:val="ListParagraph"/>
-        <w:numPr>
-          <w:ilvl w:val="0"/>
-          <w:numId w:val="1"/>
-        </w:numPr>
-      </w:pPr>
-      <w:r>
-        <w:t>Bad guy's home</w:t>
+      <w:r>
+        <w:t xml:space="preserve"> - </w:t>
+      </w:r>
+    </w:p>
+    <w:p>
+      <w:pPr>
+        <w:pStyle w:val="ListParagraph"/>
+        <w:numPr>
+          <w:ilvl w:val="0"/>
+          <w:numId w:val="1"/>
+        </w:numPr>
+      </w:pPr>
+      <w:r>
+        <w:t>Cemet</w:t>
+      </w:r>
+      <w:r>
+        <w:t>e</w:t>
+      </w:r>
+      <w:r>
+        <w:t>ry</w:t>
+      </w:r>
+      <w:r>
+        <w:t xml:space="preserve"> - bury victims</w:t>
+      </w:r>
+    </w:p>
+    <w:p>
+      <w:pPr>
+        <w:pStyle w:val="ListParagraph"/>
+        <w:numPr>
+          <w:ilvl w:val="0"/>
+          <w:numId w:val="1"/>
+        </w:numPr>
+      </w:pPr>
+      <w:r>
+        <w:t xml:space="preserve">Boss MOB's home - </w:t>
+      </w:r>
+      <w:r>
+        <w:t>try to defeat him here (if he's there)</w:t>
       </w:r>
     </w:p>
     <w:p>
@@ -173,6 +213,9 @@
       <w:r>
         <w:t>Pool</w:t>
       </w:r>
+      <w:r>
+        <w:t xml:space="preserve"> - </w:t>
+      </w:r>
     </w:p>
     <w:p>
       <w:pPr>
@@ -185,6 +228,9 @@
       <w:r>
         <w:t>Train</w:t>
       </w:r>
+      <w:r>
+        <w:t xml:space="preserve"> - travel to a faraway place</w:t>
+      </w:r>
     </w:p>
     <w:p>
       <w:pPr>
@@ -197,6 +243,9 @@
       <w:r>
         <w:t>Plane</w:t>
       </w:r>
+      <w:r>
+        <w:t xml:space="preserve"> - travel to a faraway place</w:t>
+      </w:r>
     </w:p>
     <w:p>
       <w:pPr>
@@ -209,6 +258,9 @@
       <w:r>
         <w:t>Paris</w:t>
       </w:r>
+      <w:r>
+        <w:t xml:space="preserve"> - faraway place 1</w:t>
+      </w:r>
     </w:p>
     <w:p>
       <w:pPr>
@@ -221,6 +273,9 @@
       <w:r>
         <w:t>Spain</w:t>
       </w:r>
+      <w:r>
+        <w:t xml:space="preserve"> - faraway place 2</w:t>
+      </w:r>
     </w:p>
     <w:p>
       <w:pPr>
@@ -233,6 +288,9 @@
       <w:r>
         <w:t>Dubai</w:t>
       </w:r>
+      <w:r>
+        <w:t xml:space="preserve"> - faraway place 3</w:t>
+      </w:r>
     </w:p>
     <w:p>
       <w:pPr>
@@ -245,6 +303,9 @@
       <w:r>
         <w:t>Woods</w:t>
       </w:r>
+      <w:r>
+        <w:t xml:space="preserve"> - do creepy things here - idk</w:t>
+      </w:r>
     </w:p>
     <w:p>
       <w:pPr>
@@ -257,6 +318,9 @@
       <w:r>
         <w:t>Submarine</w:t>
       </w:r>
+      <w:r>
+        <w:t xml:space="preserve"> - travel discreetly </w:t>
+      </w:r>
     </w:p>
     <w:p>
       <w:pPr>
@@ -269,6 +333,9 @@
       <w:r>
         <w:t>Abandoned Factory</w:t>
       </w:r>
+      <w:r>
+        <w:t xml:space="preserve"> - more creepy stuff here </w:t>
+      </w:r>
     </w:p>
     <w:p>
       <w:pPr>
@@ -281,6 +348,9 @@
       <w:r>
         <w:t>Court room</w:t>
       </w:r>
+      <w:r>
+        <w:t xml:space="preserve"> - uh oh, someone's in trouble - step 1 of losing</w:t>
+      </w:r>
     </w:p>
     <w:p>
       <w:pPr>
@@ -293,6 +363,9 @@
       <w:r>
         <w:t>Dark Alleyway</w:t>
       </w:r>
+      <w:r>
+        <w:t xml:space="preserve"> - bad things happen here - item transfers, etc.</w:t>
+      </w:r>
     </w:p>
     <w:p>
       <w:pPr>
@@ -305,6 +378,9 @@
       <w:r>
         <w:t>Subway station</w:t>
       </w:r>
+      <w:r>
+        <w:t xml:space="preserve"> - </w:t>
+      </w:r>
     </w:p>
     <w:p>
       <w:pPr>
@@ -317,6 +393,9 @@
       <w:r>
         <w:t>Coffee shop</w:t>
       </w:r>
+      <w:r>
+        <w:t xml:space="preserve"> - more food/energy/caffeine</w:t>
+      </w:r>
     </w:p>
     <w:p>
       <w:pPr>
@@ -329,6 +408,9 @@
       <w:r>
         <w:t>Hotel</w:t>
       </w:r>
+      <w:r>
+        <w:t xml:space="preserve"> - sleep = more energy</w:t>
+      </w:r>
     </w:p>
     <w:p>
       <w:pPr>
@@ -341,6 +423,9 @@
       <w:r>
         <w:t>Theme Park</w:t>
       </w:r>
+      <w:r>
+        <w:t xml:space="preserve"> - have fun? find victims</w:t>
+      </w:r>
     </w:p>
     <w:p>
       <w:pPr>
@@ -353,6 +438,9 @@
       <w:r>
         <w:t>Library</w:t>
       </w:r>
+      <w:r>
+        <w:t xml:space="preserve"> - great spot for a chasing scene - lots of shelves and hiding spots</w:t>
+      </w:r>
     </w:p>
     <w:p>
       <w:pPr>
@@ -365,6 +453,9 @@
       <w:r>
         <w:t>Diner</w:t>
       </w:r>
+      <w:r>
+        <w:t xml:space="preserve"> - food</w:t>
+      </w:r>
     </w:p>
     <w:p>
       <w:pPr>
@@ -376,6 +467,9 @@
       </w:pPr>
       <w:r>
         <w:t>Desert</w:t>
+      </w:r>
+      <w:r>
+        <w:t xml:space="preserve"> - avoid this room - will drain your energy and water/food levels</w:t>
       </w:r>
     </w:p>
     <w:p/>

</xml_diff>

<commit_message>
Updated room types - now we have scene rooms and trapping rooms
</commit_message>
<xml_diff>
--- a/Room descriptions.docx
+++ b/Room descriptions.docx
@@ -196,21 +196,6 @@
         </w:numPr>
       </w:pPr>
       <w:r>
-        <w:t xml:space="preserve">Boss MOB's home - </w:t>
-      </w:r>
-      <w:r>
-        <w:t>try to defeat him here (if he's there)</w:t>
-      </w:r>
-    </w:p>
-    <w:p>
-      <w:pPr>
-        <w:pStyle w:val="ListParagraph"/>
-        <w:numPr>
-          <w:ilvl w:val="0"/>
-          <w:numId w:val="1"/>
-        </w:numPr>
-      </w:pPr>
-      <w:r>
         <w:t>Pool</w:t>
       </w:r>
       <w:r>
@@ -472,7 +457,56 @@
         <w:t xml:space="preserve"> - avoid this room - will drain your energy and water/food levels</w:t>
       </w:r>
     </w:p>
+    <w:p>
+      <w:pPr>
+        <w:pStyle w:val="ListParagraph"/>
+        <w:numPr>
+          <w:ilvl w:val="0"/>
+          <w:numId w:val="1"/>
+        </w:numPr>
+      </w:pPr>
+    </w:p>
     <w:p/>
+    <w:p/>
+    <w:p>
+      <w:r>
+        <w:t>Scene Rooms vs Trapping Rooms</w:t>
+      </w:r>
+    </w:p>
+    <w:p>
+      <w:r>
+        <w:t>everything else             jail</w:t>
+      </w:r>
+    </w:p>
+    <w:p>
+      <w:r>
+        <w:tab/>
+      </w:r>
+      <w:r>
+        <w:tab/>
+      </w:r>
+      <w:r>
+        <w:tab/>
+        <w:t>court</w:t>
+      </w:r>
+    </w:p>
+    <w:p>
+      <w:r>
+        <w:tab/>
+      </w:r>
+      <w:r>
+        <w:tab/>
+      </w:r>
+      <w:r>
+        <w:tab/>
+        <w:t>desert?</w:t>
+      </w:r>
+    </w:p>
+    <w:p>
+      <w:r>
+        <w:t xml:space="preserve">In trapping rooms, you can't leave, you can't pickup items, so you either get out by chance (maybe random generation?) or you die there. </w:t>
+      </w:r>
+    </w:p>
     <w:sectPr>
       <w:pgSz w:w="12240" w:h="15840"/>
       <w:pgMar w:top="1440" w:right="1440" w:bottom="1440" w:left="1440" w:header="720" w:footer="720" w:gutter="0"/>

</xml_diff>